<commit_message>
PLEASE READ THIS SHIT
</commit_message>
<xml_diff>
--- a/PLAN.docx
+++ b/PLAN.docx
@@ -5,33 +5,37 @@
     <w:p>
       <w:pPr>
         <w:pStyle w:val="Заголовок"/>
-        <w:bidi w:val="0"/>
       </w:pPr>
       <w:r>
         <w:rPr>
           <w:rtl w:val="0"/>
+          <w:lang w:val="ru-RU"/>
         </w:rPr>
         <w:t>Цикл игры</w:t>
       </w:r>
     </w:p>
     <w:p>
       <w:pPr>
-        <w:pStyle w:val="Основной текст"/>
+        <w:pStyle w:val="Основной текст A"/>
         <w:numPr>
           <w:ilvl w:val="0"/>
           <w:numId w:val="2"/>
         </w:numPr>
-        <w:bidi w:val="0"/>
+        <w:rPr>
+          <w:lang w:val="ru-RU"/>
+        </w:rPr>
       </w:pPr>
       <w:r>
         <w:rPr>
           <w:rtl w:val="0"/>
+          <w:lang w:val="ru-RU"/>
         </w:rPr>
         <w:t xml:space="preserve">Приветственное слово об игре </w:t>
       </w:r>
       <w:r>
         <w:rPr>
           <w:rtl w:val="0"/>
+          <w:lang w:val="ru-RU"/>
         </w:rPr>
         <w:t>(</w:t>
       </w:r>
@@ -45,16 +49,19 @@
     </w:p>
     <w:p>
       <w:pPr>
-        <w:pStyle w:val="Основной текст"/>
+        <w:pStyle w:val="Основной текст A"/>
         <w:numPr>
           <w:ilvl w:val="0"/>
           <w:numId w:val="2"/>
         </w:numPr>
-        <w:bidi w:val="0"/>
+        <w:rPr>
+          <w:lang w:val="ru-RU"/>
+        </w:rPr>
       </w:pPr>
       <w:r>
         <w:rPr>
           <w:rtl w:val="0"/>
+          <w:lang w:val="ru-RU"/>
         </w:rPr>
         <w:t>Выберите персонажа</w:t>
       </w:r>
@@ -68,18 +75,21 @@
       <w:r>
         <w:rPr>
           <w:rtl w:val="0"/>
+          <w:lang w:val="ru-RU"/>
         </w:rPr>
         <w:t>(</w:t>
       </w:r>
       <w:r>
         <w:rPr>
           <w:rtl w:val="0"/>
+          <w:lang w:val="ru-RU"/>
         </w:rPr>
         <w:t>список с описаниями героев</w:t>
       </w:r>
       <w:r>
         <w:rPr>
           <w:rtl w:val="0"/>
+          <w:lang w:val="ru-RU"/>
         </w:rPr>
         <w:t xml:space="preserve">) </w:t>
       </w:r>
@@ -93,6 +103,7 @@
       <w:r>
         <w:rPr>
           <w:rtl w:val="0"/>
+          <w:lang w:val="ru-RU"/>
         </w:rPr>
         <w:t xml:space="preserve">создаётся </w:t>
       </w:r>
@@ -120,52 +131,61 @@
     </w:p>
     <w:p>
       <w:pPr>
-        <w:pStyle w:val="Основной текст"/>
+        <w:pStyle w:val="Основной текст A"/>
         <w:numPr>
           <w:ilvl w:val="0"/>
           <w:numId w:val="2"/>
         </w:numPr>
-        <w:bidi w:val="0"/>
+        <w:rPr>
+          <w:lang w:val="ru-RU"/>
+        </w:rPr>
       </w:pPr>
       <w:r>
         <w:rPr>
           <w:rtl w:val="0"/>
+          <w:lang w:val="ru-RU"/>
         </w:rPr>
         <w:t xml:space="preserve">Выберите монстра </w:t>
       </w:r>
       <w:r>
         <w:rPr>
           <w:rtl w:val="0"/>
+          <w:lang w:val="ru-RU"/>
         </w:rPr>
         <w:t>(</w:t>
       </w:r>
       <w:r>
         <w:rPr>
           <w:rtl w:val="0"/>
+          <w:lang w:val="ru-RU"/>
         </w:rPr>
         <w:t>список монстров с описаниями</w:t>
       </w:r>
       <w:r>
         <w:rPr>
           <w:rtl w:val="0"/>
+          <w:lang w:val="ru-RU"/>
         </w:rPr>
         <w:t xml:space="preserve">, </w:t>
       </w:r>
       <w:r>
         <w:rPr>
           <w:rtl w:val="0"/>
+          <w:lang w:val="ru-RU"/>
         </w:rPr>
         <w:t>можно так же добавить опцию выбора рандомного монстра</w:t>
       </w:r>
       <w:r>
         <w:rPr>
           <w:rtl w:val="0"/>
+          <w:lang w:val="ru-RU"/>
         </w:rPr>
         <w:t>) (</w:t>
       </w:r>
       <w:r>
         <w:rPr>
           <w:rtl w:val="0"/>
+          <w:lang w:val="ru-RU"/>
         </w:rPr>
         <w:t xml:space="preserve">создается </w:t>
       </w:r>
@@ -179,6 +199,7 @@
       <w:r>
         <w:rPr>
           <w:rtl w:val="0"/>
+          <w:lang w:val="ru-RU"/>
         </w:rPr>
         <w:t xml:space="preserve">выбранного </w:t>
       </w:r>
@@ -206,16 +227,19 @@
     </w:p>
     <w:p>
       <w:pPr>
-        <w:pStyle w:val="Основной текст"/>
+        <w:pStyle w:val="Основной текст A"/>
         <w:numPr>
           <w:ilvl w:val="0"/>
           <w:numId w:val="2"/>
         </w:numPr>
-        <w:bidi w:val="0"/>
+        <w:rPr>
+          <w:lang w:val="ru-RU"/>
+        </w:rPr>
       </w:pPr>
       <w:r>
         <w:rPr>
           <w:rtl w:val="0"/>
+          <w:lang w:val="ru-RU"/>
         </w:rPr>
         <w:t xml:space="preserve">Создается </w:t>
       </w:r>
@@ -229,6 +253,7 @@
       <w:r>
         <w:rPr>
           <w:rtl w:val="0"/>
+          <w:lang w:val="ru-RU"/>
         </w:rPr>
         <w:t xml:space="preserve">с передачей в него референсов созданных классов </w:t>
       </w:r>
@@ -242,6 +267,7 @@
       <w:r>
         <w:rPr>
           <w:rtl w:val="0"/>
+          <w:lang w:val="ru-RU"/>
         </w:rPr>
         <w:t xml:space="preserve"> и</w:t>
       </w:r>
@@ -255,16 +281,19 @@
     </w:p>
     <w:p>
       <w:pPr>
-        <w:pStyle w:val="Основной текст"/>
+        <w:pStyle w:val="Основной текст A"/>
         <w:numPr>
           <w:ilvl w:val="0"/>
           <w:numId w:val="2"/>
         </w:numPr>
-        <w:bidi w:val="0"/>
+        <w:rPr>
+          <w:lang w:val="ru-RU"/>
+        </w:rPr>
       </w:pPr>
       <w:r>
         <w:rPr>
           <w:rtl w:val="0"/>
+          <w:lang w:val="ru-RU"/>
         </w:rPr>
         <w:t xml:space="preserve">Запускаем </w:t>
       </w:r>
@@ -278,6 +307,7 @@
       <w:r>
         <w:rPr>
           <w:rtl w:val="0"/>
+          <w:lang w:val="ru-RU"/>
         </w:rPr>
         <w:t xml:space="preserve">и функцию которая работает с </w:t>
       </w:r>
@@ -291,6 +321,7 @@
       <w:r>
         <w:rPr>
           <w:rtl w:val="0"/>
+          <w:lang w:val="ru-RU"/>
         </w:rPr>
         <w:t xml:space="preserve">и </w:t>
       </w:r>
@@ -304,60 +335,66 @@
       <w:r>
         <w:rPr>
           <w:rtl w:val="0"/>
+          <w:lang w:val="ru-RU"/>
         </w:rPr>
         <w:t xml:space="preserve"> и выводит на экран опции выбора действий</w:t>
       </w:r>
     </w:p>
     <w:p>
       <w:pPr>
-        <w:pStyle w:val="Основной текст"/>
+        <w:pStyle w:val="Основной текст A"/>
         <w:numPr>
           <w:ilvl w:val="0"/>
           <w:numId w:val="2"/>
         </w:numPr>
-        <w:bidi w:val="0"/>
+        <w:rPr>
+          <w:lang w:val="ru-RU"/>
+        </w:rPr>
       </w:pPr>
       <w:r>
         <w:rPr>
           <w:rtl w:val="0"/>
+          <w:lang w:val="ru-RU"/>
         </w:rPr>
         <w:t>Бой закончен</w:t>
       </w:r>
       <w:r>
         <w:rPr>
           <w:rtl w:val="0"/>
+          <w:lang w:val="ru-RU"/>
         </w:rPr>
         <w:t xml:space="preserve">, </w:t>
       </w:r>
       <w:r>
         <w:rPr>
           <w:rtl w:val="0"/>
+          <w:lang w:val="ru-RU"/>
         </w:rPr>
         <w:t>делаем опцию либо закончить игру</w:t>
       </w:r>
       <w:r>
         <w:rPr>
           <w:rtl w:val="0"/>
+          <w:lang w:val="ru-RU"/>
         </w:rPr>
         <w:t xml:space="preserve">, </w:t>
       </w:r>
       <w:r>
         <w:rPr>
           <w:rtl w:val="0"/>
+          <w:lang w:val="ru-RU"/>
         </w:rPr>
         <w:t>либо начать заново</w:t>
       </w:r>
     </w:p>
     <w:p>
       <w:pPr>
-        <w:pStyle w:val="Основной текст"/>
-        <w:bidi w:val="0"/>
+        <w:pStyle w:val="Основной текст A"/>
       </w:pPr>
     </w:p>
     <w:p>
       <w:pPr>
-        <w:pStyle w:val="Основной текст"/>
-        <w:bidi w:val="0"/>
+        <w:pStyle w:val="Основной текст A"/>
       </w:pPr>
       <w:r>
         <w:rPr>
@@ -369,6 +406,7 @@
       <w:r>
         <w:rPr>
           <w:rtl w:val="0"/>
+          <w:lang w:val="ru-RU"/>
         </w:rPr>
         <w:t xml:space="preserve">Между пунктами желательно вызывать </w:t>
       </w:r>
@@ -382,14 +420,22 @@
       <w:r>
         <w:rPr>
           <w:rtl w:val="0"/>
-        </w:rPr>
-        <w:t xml:space="preserve">с пояснениями и обложкой для игрока </w:t>
+          <w:lang w:val="ru-RU"/>
+        </w:rPr>
+        <w:t>с пояснениями и обложкой для игрока</w:t>
+      </w:r>
+      <w:r>
+        <w:rPr>
+          <w:rtl w:val="0"/>
+          <w:lang w:val="en-US"/>
+        </w:rPr>
+        <w:t>.</w:t>
       </w:r>
     </w:p>
     <w:sectPr>
       <w:headerReference w:type="default" r:id="rId4"/>
       <w:footerReference w:type="default" r:id="rId5"/>
-      <w:pgSz w:w="11906" w:h="16838" w:orient="portrait"/>
+      <w:pgSz w:w="11900" w:h="16840" w:orient="portrait"/>
       <w:pgMar w:top="1134" w:right="1134" w:bottom="1134" w:left="1134" w:header="709" w:footer="850"/>
       <w:bidi w:val="0"/>
     </w:sectPr>
@@ -400,6 +446,10 @@
 <file path=word/footer1.xml><?xml version="1.0" encoding="utf-8"?>
 <w:ftr xmlns:r="http://schemas.openxmlformats.org/officeDocument/2006/relationships" xmlns:wp="http://schemas.openxmlformats.org/drawingml/2006/wordprocessingDrawing" xmlns:w="http://schemas.openxmlformats.org/wordprocessingml/2006/main" xmlns:w10="urn:schemas-microsoft-com:office:word" xmlns:w14="http://schemas.microsoft.com/office/word/2010/wordml" xmlns:wps="http://schemas.microsoft.com/office/word/2010/wordprocessingShape" xmlns:wpg="http://schemas.microsoft.com/office/word/2010/wordprocessingGroup" xmlns:mc="http://schemas.openxmlformats.org/markup-compatibility/2006" xmlns:v="urn:schemas-microsoft-com:vml" xmlns:o="urn:schemas-microsoft-com:office:office" xmlns:m="http://schemas.openxmlformats.org/officeDocument/2006/math" mc:Ignorable="w14">
   <w:p>
+    <w:pPr>
+      <w:pStyle w:val="Колонтитулы"/>
+      <w:bidi w:val="0"/>
+    </w:pPr>
     <w:r/>
   </w:p>
 </w:ftr>
@@ -408,6 +458,10 @@
 <file path=word/header1.xml><?xml version="1.0" encoding="utf-8"?>
 <w:hdr xmlns:r="http://schemas.openxmlformats.org/officeDocument/2006/relationships" xmlns:wp="http://schemas.openxmlformats.org/drawingml/2006/wordprocessingDrawing" xmlns:w="http://schemas.openxmlformats.org/wordprocessingml/2006/main" xmlns:w10="urn:schemas-microsoft-com:office:word" xmlns:w14="http://schemas.microsoft.com/office/word/2010/wordml" xmlns:wps="http://schemas.microsoft.com/office/word/2010/wordprocessingShape" xmlns:wpg="http://schemas.microsoft.com/office/word/2010/wordprocessingGroup" xmlns:mc="http://schemas.openxmlformats.org/markup-compatibility/2006" xmlns:v="urn:schemas-microsoft-com:vml" xmlns:o="urn:schemas-microsoft-com:office:office" xmlns:m="http://schemas.openxmlformats.org/officeDocument/2006/math" mc:Ignorable="w14">
   <w:p>
+    <w:pPr>
+      <w:pStyle w:val="Колонтитулы"/>
+      <w:bidi w:val="0"/>
+    </w:pPr>
     <w:r/>
   </w:p>
 </w:hdr>
@@ -773,9 +827,58 @@
     <w:next w:val="No List"/>
     <w:pPr/>
   </w:style>
+  <w:style w:type="paragraph" w:styleId="Колонтитулы">
+    <w:name w:val="Колонтитулы"/>
+    <w:next w:val="Колонтитулы"/>
+    <w:pPr>
+      <w:keepNext w:val="0"/>
+      <w:keepLines w:val="0"/>
+      <w:pageBreakBefore w:val="0"/>
+      <w:widowControl w:val="1"/>
+      <w:shd w:val="clear" w:color="auto" w:fill="auto"/>
+      <w:tabs>
+        <w:tab w:val="right" w:pos="9020"/>
+      </w:tabs>
+      <w:suppressAutoHyphens w:val="0"/>
+      <w:bidi w:val="0"/>
+      <w:spacing w:before="0" w:after="0" w:line="240" w:lineRule="auto"/>
+      <w:ind w:left="0" w:right="0" w:firstLine="0"/>
+      <w:jc w:val="left"/>
+      <w:outlineLvl w:val="9"/>
+    </w:pPr>
+    <w:rPr>
+      <w:rFonts w:ascii="Helvetica Neue" w:cs="Arial Unicode MS" w:hAnsi="Helvetica Neue" w:eastAsia="Arial Unicode MS"/>
+      <w:b w:val="0"/>
+      <w:bCs w:val="0"/>
+      <w:i w:val="0"/>
+      <w:iCs w:val="0"/>
+      <w:caps w:val="0"/>
+      <w:smallCaps w:val="0"/>
+      <w:strike w:val="0"/>
+      <w:dstrike w:val="0"/>
+      <w:outline w:val="0"/>
+      <w:color w:val="000000"/>
+      <w:spacing w:val="0"/>
+      <w:kern w:val="0"/>
+      <w:position w:val="0"/>
+      <w:sz w:val="24"/>
+      <w:szCs w:val="24"/>
+      <w:u w:val="none"/>
+      <w:shd w:val="nil" w:color="auto" w:fill="auto"/>
+      <w:vertAlign w:val="baseline"/>
+      <w14:textOutline>
+        <w14:noFill/>
+      </w14:textOutline>
+      <w14:textFill>
+        <w14:solidFill>
+          <w14:srgbClr w14:val="000000"/>
+        </w14:solidFill>
+      </w14:textFill>
+    </w:rPr>
+  </w:style>
   <w:style w:type="paragraph" w:styleId="Заголовок">
     <w:name w:val="Заголовок"/>
-    <w:next w:val="Основной текст"/>
+    <w:next w:val="Основной текст A"/>
     <w:pPr>
       <w:keepNext w:val="1"/>
       <w:keepLines w:val="0"/>
@@ -806,12 +909,13 @@
       <w:position w:val="0"/>
       <w:sz w:val="60"/>
       <w:szCs w:val="60"/>
-      <w:u w:val="none"/>
+      <w:u w:val="none" w:color="000000"/>
       <w:shd w:val="nil" w:color="auto" w:fill="auto"/>
       <w:vertAlign w:val="baseline"/>
       <w:lang w:val="ru-RU"/>
-      <w14:textOutline>
+      <w14:textOutline w14:w="12700" w14:cap="flat">
         <w14:noFill/>
+        <w14:miter w14:lim="400000"/>
       </w14:textOutline>
       <w14:textFill>
         <w14:solidFill>
@@ -820,9 +924,9 @@
       </w14:textFill>
     </w:rPr>
   </w:style>
-  <w:style w:type="paragraph" w:styleId="Основной текст">
-    <w:name w:val="Основной текст"/>
-    <w:next w:val="Основной текст"/>
+  <w:style w:type="paragraph" w:styleId="Основной текст A">
+    <w:name w:val="Основной текст A"/>
+    <w:next w:val="Основной текст A"/>
     <w:pPr>
       <w:keepNext w:val="0"/>
       <w:keepLines w:val="0"/>
@@ -853,12 +957,13 @@
       <w:position w:val="0"/>
       <w:sz w:val="24"/>
       <w:szCs w:val="24"/>
-      <w:u w:val="none"/>
+      <w:u w:val="none" w:color="000000"/>
       <w:shd w:val="nil" w:color="auto" w:fill="auto"/>
       <w:vertAlign w:val="baseline"/>
       <w:lang w:val="ru-RU"/>
-      <w14:textOutline>
+      <w14:textOutline w14:w="12700" w14:cap="flat">
         <w14:noFill/>
+        <w14:miter w14:lim="400000"/>
       </w14:textOutline>
       <w14:textFill>
         <w14:solidFill>
@@ -889,10 +994,10 @@
         <a:srgbClr val="FFFFFF"/>
       </a:lt1>
       <a:dk2>
-        <a:srgbClr val="5E5E5E"/>
+        <a:srgbClr val="A7A7A7"/>
       </a:dk2>
       <a:lt2>
-        <a:srgbClr val="D5D5D5"/>
+        <a:srgbClr val="535353"/>
       </a:lt2>
       <a:accent1>
         <a:srgbClr val="00A2FF"/>
@@ -1069,11 +1174,14 @@
     <a:spDef>
       <a:spPr>
         <a:solidFill>
-          <a:srgbClr val="000000"/>
+          <a:srgbClr val="FFFFFF"/>
         </a:solidFill>
-        <a:ln w="12700" cap="flat">
-          <a:noFill/>
-          <a:miter lim="400000"/>
+        <a:ln w="25400" cap="flat">
+          <a:solidFill>
+            <a:schemeClr val="accent1"/>
+          </a:solidFill>
+          <a:prstDash val="solid"/>
+          <a:round/>
         </a:ln>
         <a:effectLst/>
         <a:sp3d/>
@@ -1082,34 +1190,34 @@
         <a:spAutoFit/>
       </a:bodyPr>
       <a:lstStyle>
-        <a:defPPr marL="0" marR="0" indent="0" algn="ctr" defTabSz="584200" rtl="0" fontAlgn="auto" latinLnBrk="0" hangingPunct="0">
-          <a:lnSpc>
-            <a:spcPct val="100000"/>
-          </a:lnSpc>
-          <a:spcBef>
-            <a:spcPts val="0"/>
-          </a:spcBef>
-          <a:spcAft>
-            <a:spcPts val="0"/>
-          </a:spcAft>
-          <a:buClrTx/>
-          <a:buSzTx/>
-          <a:buFontTx/>
-          <a:buNone/>
-          <a:tabLst/>
-          <a:defRPr b="0" baseline="0" cap="none" i="0" spc="0" strike="noStrike" sz="2200" u="none" kumimoji="0" normalizeH="0">
-            <a:ln>
-              <a:noFill/>
-            </a:ln>
-            <a:solidFill>
-              <a:srgbClr val="FFFFFF"/>
-            </a:solidFill>
-            <a:effectLst/>
-            <a:uFillTx/>
-            <a:latin typeface="Helvetica Neue Medium"/>
-            <a:ea typeface="Helvetica Neue Medium"/>
-            <a:cs typeface="Helvetica Neue Medium"/>
-            <a:sym typeface="Helvetica Neue Medium"/>
+        <a:defPPr marL="0" marR="0" indent="0" algn="l" defTabSz="914400" rtl="0" fontAlgn="auto" latinLnBrk="0" hangingPunct="0">
+          <a:lnSpc>
+            <a:spcPct val="100000"/>
+          </a:lnSpc>
+          <a:spcBef>
+            <a:spcPts val="0"/>
+          </a:spcBef>
+          <a:spcAft>
+            <a:spcPts val="0"/>
+          </a:spcAft>
+          <a:buClrTx/>
+          <a:buSzTx/>
+          <a:buFontTx/>
+          <a:buNone/>
+          <a:tabLst/>
+          <a:defRPr b="0" baseline="0" cap="none" i="0" spc="0" strike="noStrike" sz="1800" u="none" kumimoji="0" normalizeH="0">
+            <a:ln>
+              <a:noFill/>
+            </a:ln>
+            <a:solidFill>
+              <a:srgbClr val="000000"/>
+            </a:solidFill>
+            <a:effectLst/>
+            <a:uFillTx/>
+            <a:latin typeface="+mn-lt"/>
+            <a:ea typeface="+mn-ea"/>
+            <a:cs typeface="+mn-cs"/>
+            <a:sym typeface="Helvetica Neue"/>
           </a:defRPr>
         </a:defPPr>
         <a:lvl1pPr marL="0" marR="0" indent="0" algn="l" defTabSz="914400" rtl="0" fontAlgn="auto" latinLnBrk="1" hangingPunct="0">
@@ -1359,10 +1467,10 @@
         <a:noFill/>
         <a:ln w="25400" cap="flat">
           <a:solidFill>
-            <a:srgbClr val="000000"/>
+            <a:schemeClr val="accent1"/>
           </a:solidFill>
           <a:prstDash val="solid"/>
-          <a:miter lim="400000"/>
+          <a:round/>
         </a:ln>
         <a:effectLst/>
         <a:sp3d/>
@@ -1653,22 +1761,22 @@
         <a:spAutoFit/>
       </a:bodyPr>
       <a:lstStyle>
-        <a:defPPr marL="0" marR="0" indent="0" algn="l" defTabSz="457200" rtl="0" fontAlgn="auto" latinLnBrk="0" hangingPunct="0">
-          <a:lnSpc>
-            <a:spcPct val="100000"/>
-          </a:lnSpc>
-          <a:spcBef>
-            <a:spcPts val="0"/>
-          </a:spcBef>
-          <a:spcAft>
-            <a:spcPts val="0"/>
-          </a:spcAft>
-          <a:buClrTx/>
-          <a:buSzTx/>
-          <a:buFontTx/>
-          <a:buNone/>
-          <a:tabLst/>
-          <a:defRPr b="0" baseline="0" cap="none" i="0" spc="0" strike="noStrike" sz="1100" u="none" kumimoji="0" normalizeH="0">
+        <a:defPPr marL="0" marR="0" indent="0" algn="l" defTabSz="914400" rtl="0" fontAlgn="auto" latinLnBrk="0" hangingPunct="0">
+          <a:lnSpc>
+            <a:spcPct val="100000"/>
+          </a:lnSpc>
+          <a:spcBef>
+            <a:spcPts val="0"/>
+          </a:spcBef>
+          <a:spcAft>
+            <a:spcPts val="0"/>
+          </a:spcAft>
+          <a:buClrTx/>
+          <a:buSzTx/>
+          <a:buFontTx/>
+          <a:buNone/>
+          <a:tabLst/>
+          <a:defRPr b="0" baseline="0" cap="none" i="0" spc="0" strike="noStrike" sz="1800" u="none" kumimoji="0" normalizeH="0">
             <a:ln>
               <a:noFill/>
             </a:ln>

</xml_diff>

<commit_message>
PLEASE READ THIS SHIT PART 2
</commit_message>
<xml_diff>
--- a/PLAN.docx
+++ b/PLAN.docx
@@ -21,7 +21,11 @@
           <w:ilvl w:val="0"/>
           <w:numId w:val="2"/>
         </w:numPr>
-        <w:rPr>
+        <w:bidi w:val="0"/>
+        <w:ind w:right="0"/>
+        <w:jc w:val="left"/>
+        <w:rPr>
+          <w:rtl w:val="0"/>
           <w:lang w:val="ru-RU"/>
         </w:rPr>
       </w:pPr>
@@ -54,7 +58,11 @@
           <w:ilvl w:val="0"/>
           <w:numId w:val="2"/>
         </w:numPr>
-        <w:rPr>
+        <w:bidi w:val="0"/>
+        <w:ind w:right="0"/>
+        <w:jc w:val="left"/>
+        <w:rPr>
+          <w:rtl w:val="0"/>
           <w:lang w:val="ru-RU"/>
         </w:rPr>
       </w:pPr>
@@ -136,7 +144,11 @@
           <w:ilvl w:val="0"/>
           <w:numId w:val="2"/>
         </w:numPr>
-        <w:rPr>
+        <w:bidi w:val="0"/>
+        <w:ind w:right="0"/>
+        <w:jc w:val="left"/>
+        <w:rPr>
+          <w:rtl w:val="0"/>
           <w:lang w:val="ru-RU"/>
         </w:rPr>
       </w:pPr>
@@ -232,7 +244,11 @@
           <w:ilvl w:val="0"/>
           <w:numId w:val="2"/>
         </w:numPr>
-        <w:rPr>
+        <w:bidi w:val="0"/>
+        <w:ind w:right="0"/>
+        <w:jc w:val="left"/>
+        <w:rPr>
+          <w:rtl w:val="0"/>
           <w:lang w:val="ru-RU"/>
         </w:rPr>
       </w:pPr>
@@ -286,7 +302,11 @@
           <w:ilvl w:val="0"/>
           <w:numId w:val="2"/>
         </w:numPr>
-        <w:rPr>
+        <w:bidi w:val="0"/>
+        <w:ind w:right="0"/>
+        <w:jc w:val="left"/>
+        <w:rPr>
+          <w:rtl w:val="0"/>
           <w:lang w:val="ru-RU"/>
         </w:rPr>
       </w:pPr>
@@ -347,7 +367,11 @@
           <w:ilvl w:val="0"/>
           <w:numId w:val="2"/>
         </w:numPr>
-        <w:rPr>
+        <w:bidi w:val="0"/>
+        <w:ind w:right="0"/>
+        <w:jc w:val="left"/>
+        <w:rPr>
+          <w:rtl w:val="0"/>
           <w:lang w:val="ru-RU"/>
         </w:rPr>
       </w:pPr>
@@ -395,6 +419,9 @@
     <w:p>
       <w:pPr>
         <w:pStyle w:val="Основной текст A"/>
+        <w:rPr>
+          <w:lang w:val="en-US"/>
+        </w:rPr>
       </w:pPr>
       <w:r>
         <w:rPr>
@@ -430,6 +457,642 @@
           <w:lang w:val="en-US"/>
         </w:rPr>
         <w:t>.</w:t>
+      </w:r>
+    </w:p>
+    <w:p>
+      <w:pPr>
+        <w:pStyle w:val="Основной текст A"/>
+        <w:rPr>
+          <w:lang w:val="en-US"/>
+        </w:rPr>
+      </w:pPr>
+    </w:p>
+    <w:p>
+      <w:pPr>
+        <w:pStyle w:val="Заголовок"/>
+        <w:rPr>
+          <w:lang w:val="en-US"/>
+        </w:rPr>
+      </w:pPr>
+      <w:r>
+        <w:rPr>
+          <w:rtl w:val="0"/>
+          <w:lang w:val="en-US"/>
+        </w:rPr>
+        <w:t>Более детальное описание рабочего цикла</w:t>
+      </w:r>
+    </w:p>
+    <w:p>
+      <w:pPr>
+        <w:pStyle w:val="Основной текст A"/>
+        <w:rPr>
+          <w:lang w:val="en-US"/>
+        </w:rPr>
+      </w:pPr>
+      <w:r>
+        <w:rPr>
+          <w:rtl w:val="0"/>
+          <w:lang w:val="en-US"/>
+        </w:rPr>
+        <w:t xml:space="preserve">2. </w:t>
+      </w:r>
+      <w:r>
+        <w:rPr>
+          <w:rtl w:val="0"/>
+          <w:lang w:val="en-US"/>
+        </w:rPr>
+        <w:t xml:space="preserve">Console </w:t>
+      </w:r>
+      <w:r>
+        <w:rPr>
+          <w:rtl w:val="0"/>
+          <w:lang w:val="en-US"/>
+        </w:rPr>
+        <w:t xml:space="preserve">предлагает выбор </w:t>
+      </w:r>
+      <w:r>
+        <w:rPr>
+          <w:rtl w:val="0"/>
+          <w:lang w:val="en-US"/>
+        </w:rPr>
+        <w:t xml:space="preserve">: </w:t>
+      </w:r>
+      <w:r>
+        <w:rPr>
+          <w:rtl w:val="0"/>
+          <w:lang w:val="en-US"/>
+        </w:rPr>
+        <w:t xml:space="preserve">нажмите </w:t>
+      </w:r>
+      <w:r>
+        <w:rPr>
+          <w:rtl w:val="0"/>
+          <w:lang w:val="en-US"/>
+        </w:rPr>
+        <w:t xml:space="preserve">1, </w:t>
+      </w:r>
+      <w:r>
+        <w:rPr>
+          <w:rtl w:val="0"/>
+          <w:lang w:val="en-US"/>
+        </w:rPr>
+        <w:t xml:space="preserve">чтобы выбрать </w:t>
+      </w:r>
+      <w:r>
+        <w:rPr>
+          <w:rtl w:val="0"/>
+          <w:lang w:val="en-US"/>
+        </w:rPr>
+        <w:t>warrior</w:t>
+      </w:r>
+      <w:r>
+        <w:rPr>
+          <w:rtl w:val="0"/>
+          <w:lang w:val="en-US"/>
+        </w:rPr>
+        <w:t xml:space="preserve"> (</w:t>
+      </w:r>
+      <w:r>
+        <w:rPr>
+          <w:rtl w:val="0"/>
+          <w:lang w:val="en-US"/>
+        </w:rPr>
+        <w:t>пока плееров других нет будет только этот выбор для теста</w:t>
+      </w:r>
+      <w:r>
+        <w:rPr>
+          <w:rtl w:val="0"/>
+          <w:lang w:val="en-US"/>
+        </w:rPr>
+        <w:t>)</w:t>
+      </w:r>
+    </w:p>
+    <w:p>
+      <w:pPr>
+        <w:pStyle w:val="Основной текст A"/>
+        <w:rPr>
+          <w:lang w:val="en-US"/>
+        </w:rPr>
+      </w:pPr>
+      <w:r>
+        <w:rPr>
+          <w:rtl w:val="0"/>
+          <w:lang w:val="en-US"/>
+        </w:rPr>
+        <w:t>3</w:t>
+      </w:r>
+      <w:r>
+        <w:rPr>
+          <w:rtl w:val="0"/>
+          <w:lang w:val="en-US"/>
+        </w:rPr>
+        <w:t xml:space="preserve">. Console </w:t>
+      </w:r>
+      <w:r>
+        <w:rPr>
+          <w:rtl w:val="0"/>
+          <w:lang w:val="en-US"/>
+        </w:rPr>
+        <w:t xml:space="preserve">предлагает выбор </w:t>
+      </w:r>
+      <w:r>
+        <w:rPr>
+          <w:rtl w:val="0"/>
+          <w:lang w:val="en-US"/>
+        </w:rPr>
+        <w:t xml:space="preserve">: </w:t>
+      </w:r>
+      <w:r>
+        <w:rPr>
+          <w:rtl w:val="0"/>
+          <w:lang w:val="en-US"/>
+        </w:rPr>
+        <w:t xml:space="preserve">нажмите </w:t>
+      </w:r>
+      <w:r>
+        <w:rPr>
+          <w:rtl w:val="0"/>
+          <w:lang w:val="en-US"/>
+        </w:rPr>
+        <w:t xml:space="preserve">1, </w:t>
+      </w:r>
+      <w:r>
+        <w:rPr>
+          <w:rtl w:val="0"/>
+          <w:lang w:val="en-US"/>
+        </w:rPr>
+        <w:t xml:space="preserve">чтобы выбрать </w:t>
+      </w:r>
+      <w:r>
+        <w:rPr>
+          <w:rtl w:val="0"/>
+          <w:lang w:val="en-US"/>
+        </w:rPr>
+        <w:t>dragon</w:t>
+      </w:r>
+      <w:r>
+        <w:rPr>
+          <w:rtl w:val="0"/>
+          <w:lang w:val="en-US"/>
+        </w:rPr>
+        <w:t xml:space="preserve"> </w:t>
+      </w:r>
+      <w:r>
+        <w:rPr>
+          <w:rtl w:val="0"/>
+          <w:lang w:val="en-US"/>
+        </w:rPr>
+        <w:t>(</w:t>
+      </w:r>
+      <w:r>
+        <w:rPr>
+          <w:rtl w:val="0"/>
+          <w:lang w:val="en-US"/>
+        </w:rPr>
+        <w:t>тоже самое</w:t>
+      </w:r>
+      <w:r>
+        <w:rPr>
+          <w:rtl w:val="0"/>
+          <w:lang w:val="en-US"/>
+        </w:rPr>
+        <w:t xml:space="preserve">, </w:t>
+      </w:r>
+      <w:r>
+        <w:rPr>
+          <w:rtl w:val="0"/>
+          <w:lang w:val="en-US"/>
+        </w:rPr>
+        <w:t xml:space="preserve">пока только </w:t>
+      </w:r>
+      <w:r>
+        <w:rPr>
+          <w:rtl w:val="0"/>
+          <w:lang w:val="en-US"/>
+        </w:rPr>
+        <w:t xml:space="preserve">1 </w:t>
+      </w:r>
+      <w:r>
+        <w:rPr>
+          <w:rtl w:val="0"/>
+          <w:lang w:val="en-US"/>
+        </w:rPr>
+        <w:t>для теста</w:t>
+      </w:r>
+      <w:r>
+        <w:rPr>
+          <w:rtl w:val="0"/>
+          <w:lang w:val="en-US"/>
+        </w:rPr>
+        <w:t xml:space="preserve">, </w:t>
+      </w:r>
+      <w:r>
+        <w:rPr>
+          <w:rtl w:val="0"/>
+          <w:lang w:val="en-US"/>
+        </w:rPr>
+        <w:t>потом увеличим выбор</w:t>
+      </w:r>
+      <w:r>
+        <w:rPr>
+          <w:rtl w:val="0"/>
+          <w:lang w:val="en-US"/>
+        </w:rPr>
+        <w:t>)</w:t>
+      </w:r>
+    </w:p>
+    <w:p>
+      <w:pPr>
+        <w:pStyle w:val="Основной текст A"/>
+        <w:rPr>
+          <w:lang w:val="en-US"/>
+        </w:rPr>
+      </w:pPr>
+      <w:r>
+        <w:rPr>
+          <w:rtl w:val="0"/>
+          <w:lang w:val="en-US"/>
+        </w:rPr>
+        <w:t>4</w:t>
+      </w:r>
+      <w:r>
+        <w:rPr>
+          <w:rtl w:val="0"/>
+          <w:lang w:val="en-US"/>
+        </w:rPr>
+        <w:t xml:space="preserve">. UI </w:t>
+      </w:r>
+      <w:r>
+        <w:rPr>
+          <w:rtl w:val="0"/>
+          <w:lang w:val="en-US"/>
+        </w:rPr>
+        <w:t>хавает созданные классы</w:t>
+      </w:r>
+    </w:p>
+    <w:p>
+      <w:pPr>
+        <w:pStyle w:val="Основной текст A"/>
+        <w:rPr>
+          <w:lang w:val="en-US"/>
+        </w:rPr>
+      </w:pPr>
+      <w:r>
+        <w:rPr>
+          <w:rtl w:val="0"/>
+          <w:lang w:val="en-US"/>
+        </w:rPr>
+        <w:t>5</w:t>
+      </w:r>
+      <w:r>
+        <w:rPr>
+          <w:rtl w:val="0"/>
+          <w:lang w:val="en-US"/>
+        </w:rPr>
+        <w:t>. //</w:t>
+      </w:r>
+      <w:r>
+        <w:rPr>
+          <w:rtl w:val="0"/>
+          <w:lang w:val="en-US"/>
+        </w:rPr>
+        <w:t>ЭТОТ ПУНКТ ПОВТОРЯЕТСЯ В ЦИКЛЕ ПОКА КТО НИБУДЬ НЕ УМРЕТ</w:t>
+      </w:r>
+    </w:p>
+    <w:p>
+      <w:pPr>
+        <w:pStyle w:val="Основной текст A"/>
+        <w:rPr>
+          <w:lang w:val="en-US"/>
+        </w:rPr>
+      </w:pPr>
+      <w:r>
+        <w:rPr>
+          <w:rtl w:val="0"/>
+          <w:lang w:val="en-US"/>
+        </w:rPr>
+        <w:t xml:space="preserve">console </w:t>
+      </w:r>
+      <w:r>
+        <w:rPr>
+          <w:rtl w:val="0"/>
+          <w:lang w:val="en-US"/>
+        </w:rPr>
+        <w:t>предлагает выбор</w:t>
+      </w:r>
+      <w:r>
+        <w:rPr>
+          <w:rtl w:val="0"/>
+          <w:lang w:val="en-US"/>
+        </w:rPr>
+        <w:t xml:space="preserve">: </w:t>
+      </w:r>
+      <w:r>
+        <w:rPr>
+          <w:rtl w:val="0"/>
+          <w:lang w:val="en-US"/>
+        </w:rPr>
+        <w:t xml:space="preserve">нажмите </w:t>
+      </w:r>
+      <w:r>
+        <w:rPr>
+          <w:rtl w:val="0"/>
+          <w:lang w:val="en-US"/>
+        </w:rPr>
+        <w:t xml:space="preserve">1, </w:t>
+      </w:r>
+      <w:r>
+        <w:rPr>
+          <w:rtl w:val="0"/>
+          <w:lang w:val="en-US"/>
+        </w:rPr>
+        <w:t>чтобы дать монстру по голове</w:t>
+      </w:r>
+      <w:r>
+        <w:rPr>
+          <w:rtl w:val="0"/>
+          <w:lang w:val="en-US"/>
+        </w:rPr>
+        <w:t xml:space="preserve">, </w:t>
+      </w:r>
+      <w:r>
+        <w:rPr>
+          <w:rtl w:val="0"/>
+          <w:lang w:val="en-US"/>
+        </w:rPr>
+        <w:t xml:space="preserve">нажмите </w:t>
+      </w:r>
+      <w:r>
+        <w:rPr>
+          <w:rtl w:val="0"/>
+          <w:lang w:val="en-US"/>
+        </w:rPr>
+        <w:t xml:space="preserve">2, </w:t>
+      </w:r>
+      <w:r>
+        <w:rPr>
+          <w:rtl w:val="0"/>
+          <w:lang w:val="en-US"/>
+        </w:rPr>
+        <w:t>чтобы поставить защиту и не огрести</w:t>
+      </w:r>
+      <w:r>
+        <w:rPr>
+          <w:rtl w:val="0"/>
+          <w:lang w:val="en-US"/>
+        </w:rPr>
+        <w:t xml:space="preserve">. </w:t>
+      </w:r>
+      <w:r>
+        <w:rPr>
+          <w:rtl w:val="0"/>
+          <w:lang w:val="en-US"/>
+        </w:rPr>
+        <w:t xml:space="preserve">В зависимости от выбранного вызываются методы из </w:t>
+      </w:r>
+      <w:r>
+        <w:rPr>
+          <w:rtl w:val="0"/>
+          <w:lang w:val="en-US"/>
+        </w:rPr>
+        <w:t>UI</w:t>
+      </w:r>
+      <w:r>
+        <w:rPr>
+          <w:rtl w:val="0"/>
+          <w:lang w:val="en-US"/>
+        </w:rPr>
+        <w:t xml:space="preserve">, </w:t>
+      </w:r>
+      <w:r>
+        <w:rPr>
+          <w:rtl w:val="0"/>
+          <w:lang w:val="en-US"/>
+        </w:rPr>
+        <w:t>которые корректируют характеристики монстра</w:t>
+      </w:r>
+      <w:r>
+        <w:rPr>
+          <w:rtl w:val="0"/>
+          <w:lang w:val="en-US"/>
+        </w:rPr>
+        <w:t xml:space="preserve">. </w:t>
+      </w:r>
+      <w:r>
+        <w:rPr>
+          <w:rtl w:val="0"/>
+          <w:lang w:val="en-US"/>
+        </w:rPr>
+        <w:t xml:space="preserve">Далее </w:t>
+      </w:r>
+      <w:r>
+        <w:rPr>
+          <w:rtl w:val="0"/>
+          <w:lang w:val="en-US"/>
+        </w:rPr>
+        <w:t xml:space="preserve">console </w:t>
+      </w:r>
+      <w:r>
+        <w:rPr>
+          <w:rtl w:val="0"/>
+          <w:lang w:val="en-US"/>
+        </w:rPr>
+        <w:t>пишет</w:t>
+      </w:r>
+      <w:r>
+        <w:rPr>
+          <w:rtl w:val="0"/>
+          <w:lang w:val="en-US"/>
+        </w:rPr>
+        <w:t xml:space="preserve">, </w:t>
+      </w:r>
+      <w:r>
+        <w:rPr>
+          <w:rtl w:val="0"/>
+          <w:lang w:val="en-US"/>
+        </w:rPr>
+        <w:t xml:space="preserve">что сделал монстр и вызывается метод </w:t>
+      </w:r>
+      <w:r>
+        <w:rPr>
+          <w:rtl w:val="0"/>
+          <w:lang w:val="en-US"/>
+        </w:rPr>
+        <w:t>UI</w:t>
+      </w:r>
+      <w:r>
+        <w:rPr>
+          <w:rtl w:val="0"/>
+          <w:lang w:val="en-US"/>
+        </w:rPr>
+        <w:t xml:space="preserve">, </w:t>
+      </w:r>
+      <w:r>
+        <w:rPr>
+          <w:rtl w:val="0"/>
+          <w:lang w:val="en-US"/>
+        </w:rPr>
+        <w:t>который корректирует уже героя</w:t>
+      </w:r>
+      <w:r>
+        <w:rPr>
+          <w:rtl w:val="0"/>
+          <w:lang w:val="en-US"/>
+        </w:rPr>
+        <w:t xml:space="preserve">. </w:t>
+      </w:r>
+      <w:r>
+        <w:rPr>
+          <w:rtl w:val="0"/>
+          <w:lang w:val="en-US"/>
+        </w:rPr>
+        <w:t>При этом надо в консоли информировать о состояниях героя и монстра</w:t>
+      </w:r>
+    </w:p>
+    <w:p>
+      <w:pPr>
+        <w:pStyle w:val="Основной текст A"/>
+        <w:rPr>
+          <w:lang w:val="en-US"/>
+        </w:rPr>
+      </w:pPr>
+      <w:r>
+        <w:rPr>
+          <w:rtl w:val="0"/>
+          <w:lang w:val="en-US"/>
+        </w:rPr>
+        <w:t>6.</w:t>
+      </w:r>
+      <w:r>
+        <w:rPr>
+          <w:rtl w:val="0"/>
+          <w:lang w:val="en-US"/>
+        </w:rPr>
+        <w:t xml:space="preserve"> Результаты боя и прощальное слово от консоли</w:t>
+      </w:r>
+    </w:p>
+    <w:p>
+      <w:pPr>
+        <w:pStyle w:val="Основной текст A"/>
+      </w:pPr>
+      <w:r>
+        <w:rPr>
+          <w:rtl w:val="0"/>
+          <w:lang w:val="en-US"/>
+        </w:rPr>
+        <w:t xml:space="preserve">ЖЕНЯ я сделаю функции </w:t>
+      </w:r>
+      <w:r>
+        <w:rPr>
+          <w:rtl w:val="0"/>
+          <w:lang w:val="en-US"/>
+        </w:rPr>
+        <w:t xml:space="preserve">UI </w:t>
+      </w:r>
+      <w:r>
+        <w:rPr>
+          <w:rtl w:val="0"/>
+          <w:lang w:val="en-US"/>
+        </w:rPr>
+        <w:t>которые заточены под выше описанный цикл</w:t>
+      </w:r>
+      <w:r>
+        <w:rPr>
+          <w:rtl w:val="0"/>
+          <w:lang w:val="en-US"/>
+        </w:rPr>
+        <w:t xml:space="preserve">, </w:t>
+      </w:r>
+      <w:r>
+        <w:rPr>
+          <w:rtl w:val="0"/>
+          <w:lang w:val="en-US"/>
+        </w:rPr>
+        <w:t xml:space="preserve">включая варианты ответов </w:t>
+      </w:r>
+      <w:r>
+        <w:rPr>
+          <w:rtl w:val="0"/>
+          <w:lang w:val="en-US"/>
+        </w:rPr>
+        <w:t>(1</w:t>
+      </w:r>
+      <w:r>
+        <w:rPr>
+          <w:rtl w:val="0"/>
+          <w:lang w:val="en-US"/>
+        </w:rPr>
+        <w:t xml:space="preserve">, 2 </w:t>
+      </w:r>
+      <w:r>
+        <w:rPr>
+          <w:rtl w:val="0"/>
+          <w:lang w:val="en-US"/>
+        </w:rPr>
+        <w:t>и тд</w:t>
+      </w:r>
+      <w:r>
+        <w:rPr>
+          <w:rtl w:val="0"/>
+          <w:lang w:val="en-US"/>
+        </w:rPr>
+        <w:t xml:space="preserve">), </w:t>
+      </w:r>
+      <w:r>
+        <w:rPr>
+          <w:rtl w:val="0"/>
+          <w:lang w:val="en-US"/>
+        </w:rPr>
+        <w:t>а ты сделай пожалуйста реализацию консольки под это все</w:t>
+      </w:r>
+      <w:r>
+        <w:rPr>
+          <w:rtl w:val="0"/>
+          <w:lang w:val="en-US"/>
+        </w:rPr>
+        <w:t xml:space="preserve">, </w:t>
+      </w:r>
+      <w:r>
+        <w:rPr>
+          <w:rtl w:val="0"/>
+          <w:lang w:val="en-US"/>
+        </w:rPr>
+        <w:t xml:space="preserve">и чтобы она считывала ввод </w:t>
+      </w:r>
+      <w:r>
+        <w:rPr>
+          <w:rtl w:val="0"/>
+          <w:lang w:val="en-US"/>
+        </w:rPr>
+        <w:t xml:space="preserve">( </w:t>
+      </w:r>
+      <w:r>
+        <w:rPr>
+          <w:rtl w:val="0"/>
+          <w:lang w:val="en-US"/>
+        </w:rPr>
+        <w:t xml:space="preserve">то есть я буду вызывать функции из </w:t>
+      </w:r>
+      <w:r>
+        <w:rPr>
+          <w:rtl w:val="0"/>
+          <w:lang w:val="en-US"/>
+        </w:rPr>
+        <w:t xml:space="preserve">UI </w:t>
+      </w:r>
+      <w:r>
+        <w:rPr>
+          <w:rtl w:val="0"/>
+          <w:lang w:val="en-US"/>
+        </w:rPr>
+        <w:t xml:space="preserve">с параметрами — функциями </w:t>
+      </w:r>
+      <w:r>
+        <w:rPr>
+          <w:rtl w:val="0"/>
+          <w:lang w:val="en-US"/>
+        </w:rPr>
+        <w:t>console_draw)</w:t>
       </w:r>
     </w:p>
     <w:sectPr>

</xml_diff>